<commit_message>
added CityName to templates
</commit_message>
<xml_diff>
--- a/DocumentMaker/Resources/DocumentMakerTemplate01.docx
+++ b/DocumentMaker/Resources/DocumentMakerTemplate01.docx
@@ -62,7 +62,7 @@
     <w:p>
       <w:pPr>
         <w:pStyle w:val="Normal"/>
-        <w:spacing w:lineRule="auto" w:line="240" w:before="0" w:after="0"/>
+        <w:spacing w:before="0" w:after="0" w:line="240" w:lineRule="auto"/>
         <w:jc w:val="left"/>
         <w:rPr>
           <w:lang w:val="uk-UA" w:bidi="ar-SA"/>
@@ -89,9 +89,9 @@
         </w:tblCellMar>
       </w:tblPr>
       <w:tblGrid>
-        <w:gridCol w:w="559"/>
+        <w:gridCol w:w="558"/>
         <w:gridCol w:w="5298"/>
-        <w:gridCol w:w="1459"/>
+        <w:gridCol w:w="1460"/>
         <w:gridCol w:w="1458"/>
         <w:gridCol w:w="1456"/>
       </w:tblGrid>
@@ -99,12 +99,12 @@
         <w:trPr/>
         <w:tc>
           <w:tcPr>
-            <w:tcW w:w="559" w:type="dxa"/>
+            <w:tcW w:w="558" w:type="dxa"/>
             <w:tcBorders>
-              <w:top w:val="single" w:sz="4" w:space="0" w:color="000000"/>
-              <w:left w:val="single" w:sz="4" w:space="0" w:color="000000"/>
-              <w:bottom w:val="single" w:sz="4" w:space="0" w:color="000000"/>
-              <w:right w:val="single" w:sz="4" w:space="0" w:color="000000"/>
+              <w:top w:val="single" w:color="000000" w:sz="4" w:space="0"/>
+              <w:left w:val="single" w:color="000000" w:sz="4" w:space="0"/>
+              <w:bottom w:val="single" w:color="000000" w:sz="4" w:space="0"/>
+              <w:right w:val="single" w:color="000000" w:sz="4" w:space="0"/>
             </w:tcBorders>
             <w:vAlign w:val="center"/>
           </w:tcPr>
@@ -143,10 +143,10 @@
           <w:tcPr>
             <w:tcW w:w="5298" w:type="dxa"/>
             <w:tcBorders>
-              <w:top w:val="single" w:sz="4" w:space="0" w:color="000000"/>
-              <w:left w:val="single" w:sz="4" w:space="0" w:color="000000"/>
-              <w:bottom w:val="single" w:sz="4" w:space="0" w:color="000000"/>
-              <w:right w:val="single" w:sz="4" w:space="0" w:color="000000"/>
+              <w:top w:val="single" w:color="000000" w:sz="4" w:space="0"/>
+              <w:left w:val="single" w:color="000000" w:sz="4" w:space="0"/>
+              <w:bottom w:val="single" w:color="000000" w:sz="4" w:space="0"/>
+              <w:right w:val="single" w:color="000000" w:sz="4" w:space="0"/>
             </w:tcBorders>
             <w:vAlign w:val="center"/>
           </w:tcPr>
@@ -170,11 +170,11 @@
         </w:tc>
         <w:tc>
           <w:tcPr>
-            <w:tcW w:w="1459" w:type="dxa"/>
+            <w:tcW w:w="1460" w:type="dxa"/>
             <w:tcBorders>
-              <w:top w:val="single" w:sz="4" w:space="0" w:color="000000"/>
-              <w:left w:val="single" w:sz="4" w:space="0" w:color="000000"/>
-              <w:bottom w:val="single" w:sz="4" w:space="0" w:color="000000"/>
+              <w:top w:val="single" w:color="000000" w:sz="4" w:space="0"/>
+              <w:left w:val="single" w:color="000000" w:sz="4" w:space="0"/>
+              <w:bottom w:val="single" w:color="000000" w:sz="4" w:space="0"/>
             </w:tcBorders>
             <w:vAlign w:val="center"/>
           </w:tcPr>
@@ -200,9 +200,9 @@
           <w:tcPr>
             <w:tcW w:w="1458" w:type="dxa"/>
             <w:tcBorders>
-              <w:top w:val="single" w:sz="4" w:space="0" w:color="000000"/>
-              <w:left w:val="single" w:sz="4" w:space="0" w:color="000000"/>
-              <w:bottom w:val="single" w:sz="4" w:space="0" w:color="000000"/>
+              <w:top w:val="single" w:color="000000" w:sz="4" w:space="0"/>
+              <w:left w:val="single" w:color="000000" w:sz="4" w:space="0"/>
+              <w:bottom w:val="single" w:color="000000" w:sz="4" w:space="0"/>
             </w:tcBorders>
             <w:vAlign w:val="center"/>
           </w:tcPr>
@@ -228,10 +228,10 @@
           <w:tcPr>
             <w:tcW w:w="1456" w:type="dxa"/>
             <w:tcBorders>
-              <w:top w:val="single" w:sz="4" w:space="0" w:color="000000"/>
-              <w:left w:val="single" w:sz="4" w:space="0" w:color="000000"/>
-              <w:bottom w:val="single" w:sz="4" w:space="0" w:color="000000"/>
-              <w:right w:val="single" w:sz="4" w:space="0" w:color="000000"/>
+              <w:top w:val="single" w:color="000000" w:sz="4" w:space="0"/>
+              <w:left w:val="single" w:color="000000" w:sz="4" w:space="0"/>
+              <w:bottom w:val="single" w:color="000000" w:sz="4" w:space="0"/>
+              <w:right w:val="single" w:color="000000" w:sz="4" w:space="0"/>
             </w:tcBorders>
             <w:vAlign w:val="center"/>
           </w:tcPr>
@@ -258,11 +258,11 @@
         <w:trPr/>
         <w:tc>
           <w:tcPr>
-            <w:tcW w:w="559" w:type="dxa"/>
+            <w:tcW w:w="558" w:type="dxa"/>
             <w:tcBorders>
-              <w:left w:val="single" w:sz="4" w:space="0" w:color="000000"/>
-              <w:bottom w:val="single" w:sz="4" w:space="0" w:color="000000"/>
-              <w:right w:val="single" w:sz="4" w:space="0" w:color="000000"/>
+              <w:left w:val="single" w:color="000000" w:sz="4" w:space="0"/>
+              <w:bottom w:val="single" w:color="000000" w:sz="4" w:space="0"/>
+              <w:right w:val="single" w:color="000000" w:sz="4" w:space="0"/>
             </w:tcBorders>
             <w:vAlign w:val="center"/>
           </w:tcPr>
@@ -288,9 +288,9 @@
           <w:tcPr>
             <w:tcW w:w="5298" w:type="dxa"/>
             <w:tcBorders>
-              <w:left w:val="single" w:sz="4" w:space="0" w:color="000000"/>
-              <w:bottom w:val="single" w:sz="4" w:space="0" w:color="000000"/>
-              <w:right w:val="single" w:sz="4" w:space="0" w:color="000000"/>
+              <w:left w:val="single" w:color="000000" w:sz="4" w:space="0"/>
+              <w:bottom w:val="single" w:color="000000" w:sz="4" w:space="0"/>
+              <w:right w:val="single" w:color="000000" w:sz="4" w:space="0"/>
             </w:tcBorders>
             <w:vAlign w:val="center"/>
           </w:tcPr>
@@ -298,7 +298,7 @@
             <w:pPr>
               <w:pStyle w:val="Normal"/>
               <w:widowControl w:val="false"/>
-              <w:spacing w:lineRule="auto" w:line="240" w:before="0" w:after="0"/>
+              <w:spacing w:before="0" w:after="0" w:line="240" w:lineRule="auto"/>
               <w:rPr>
                 <w:rFonts w:cs="Calibri"/>
                 <w:lang w:val="uk-UA" w:eastAsia="en-US" w:bidi="ar-SA"/>
@@ -315,10 +315,10 @@
         </w:tc>
         <w:tc>
           <w:tcPr>
-            <w:tcW w:w="1459" w:type="dxa"/>
+            <w:tcW w:w="1460" w:type="dxa"/>
             <w:tcBorders>
-              <w:left w:val="single" w:sz="4" w:space="0" w:color="000000"/>
-              <w:bottom w:val="single" w:sz="4" w:space="0" w:color="000000"/>
+              <w:left w:val="single" w:color="000000" w:sz="4" w:space="0"/>
+              <w:bottom w:val="single" w:color="000000" w:sz="4" w:space="0"/>
             </w:tcBorders>
             <w:vAlign w:val="center"/>
           </w:tcPr>
@@ -345,8 +345,8 @@
           <w:tcPr>
             <w:tcW w:w="1458" w:type="dxa"/>
             <w:tcBorders>
-              <w:left w:val="single" w:sz="4" w:space="0" w:color="000000"/>
-              <w:bottom w:val="single" w:sz="4" w:space="0" w:color="000000"/>
+              <w:left w:val="single" w:color="000000" w:sz="4" w:space="0"/>
+              <w:bottom w:val="single" w:color="000000" w:sz="4" w:space="0"/>
             </w:tcBorders>
             <w:vAlign w:val="center"/>
           </w:tcPr>
@@ -373,9 +373,9 @@
           <w:tcPr>
             <w:tcW w:w="1456" w:type="dxa"/>
             <w:tcBorders>
-              <w:left w:val="single" w:sz="4" w:space="0" w:color="000000"/>
-              <w:bottom w:val="single" w:sz="4" w:space="0" w:color="000000"/>
-              <w:right w:val="single" w:sz="4" w:space="0" w:color="000000"/>
+              <w:left w:val="single" w:color="000000" w:sz="4" w:space="0"/>
+              <w:bottom w:val="single" w:color="000000" w:sz="4" w:space="0"/>
+              <w:right w:val="single" w:color="000000" w:sz="4" w:space="0"/>
             </w:tcBorders>
             <w:vAlign w:val="center"/>
           </w:tcPr>
@@ -406,7 +406,7 @@
         <w:widowControl/>
         <w:suppressAutoHyphens w:val="true"/>
         <w:bidi w:val="0"/>
-        <w:spacing w:lineRule="auto" w:line="240" w:before="0" w:after="0"/>
+        <w:spacing w:before="0" w:after="0" w:line="240" w:lineRule="auto"/>
         <w:ind w:left="7087" w:right="0" w:hanging="0"/>
         <w:jc w:val="left"/>
         <w:rPr>
@@ -432,7 +432,7 @@
         <w:widowControl/>
         <w:suppressAutoHyphens w:val="true"/>
         <w:bidi w:val="0"/>
-        <w:spacing w:lineRule="auto" w:line="276" w:before="0" w:after="0"/>
+        <w:spacing w:before="0" w:after="0" w:line="276" w:lineRule="auto"/>
         <w:ind w:left="7087" w:right="0" w:hanging="0"/>
         <w:jc w:val="left"/>
         <w:rPr>
@@ -452,7 +452,7 @@
         <w:widowControl/>
         <w:suppressAutoHyphens w:val="true"/>
         <w:bidi w:val="0"/>
-        <w:spacing w:lineRule="auto" w:line="240" w:before="0" w:after="0"/>
+        <w:spacing w:before="0" w:after="0" w:line="240" w:lineRule="auto"/>
         <w:ind w:left="0" w:right="0" w:hanging="0"/>
         <w:jc w:val="left"/>
         <w:rPr>
@@ -601,7 +601,7 @@
       <w:pPr>
         <w:pStyle w:val="Normal"/>
         <w:widowControl w:val="false"/>
-        <w:spacing w:lineRule="auto" w:line="240" w:before="0" w:after="0"/>
+        <w:spacing w:before="0" w:after="0" w:line="240" w:lineRule="auto"/>
         <w:jc w:val="both"/>
         <w:rPr>
           <w:lang w:val="uk-UA" w:bidi="ar-SA"/>
@@ -639,7 +639,7 @@
       <w:pPr>
         <w:pStyle w:val="Normal"/>
         <w:widowControl w:val="false"/>
-        <w:spacing w:lineRule="auto" w:line="240" w:before="0" w:after="0"/>
+        <w:spacing w:before="0" w:after="0" w:line="240" w:lineRule="auto"/>
         <w:jc w:val="both"/>
         <w:rPr>
           <w:rFonts w:cs="Times New Roman CYR"/>
@@ -661,7 +661,7 @@
       <w:pPr>
         <w:pStyle w:val="Normal"/>
         <w:widowControl w:val="false"/>
-        <w:spacing w:lineRule="auto" w:line="240" w:before="0" w:after="0"/>
+        <w:spacing w:before="0" w:after="0" w:line="240" w:lineRule="auto"/>
         <w:jc w:val="both"/>
         <w:rPr>
           <w:lang w:val="uk-UA" w:bidi="ar-SA"/>
@@ -686,7 +686,7 @@
       <w:pPr>
         <w:pStyle w:val="Normal"/>
         <w:widowControl w:val="false"/>
-        <w:spacing w:lineRule="auto" w:line="240" w:before="0" w:after="0"/>
+        <w:spacing w:before="0" w:after="0" w:line="240" w:lineRule="auto"/>
         <w:jc w:val="both"/>
         <w:rPr>
           <w:lang w:val="uk-UA" w:bidi="ar-SA"/>
@@ -712,7 +712,7 @@
       <w:pPr>
         <w:pStyle w:val="Normal"/>
         <w:widowControl w:val="false"/>
-        <w:spacing w:lineRule="auto" w:line="240" w:before="0" w:after="0"/>
+        <w:spacing w:before="0" w:after="0" w:line="240" w:lineRule="auto"/>
         <w:jc w:val="both"/>
         <w:rPr>
           <w:lang w:val="uk-UA" w:bidi="ar-SA"/>
@@ -732,14 +732,24 @@
         <w:tab/>
         <w:tab/>
         <w:tab/>
-        <w:t>м. Кам’янське</w:t>
+      </w:r>
+      <w:r>
+        <w:rPr>
+          <w:rFonts w:eastAsia="Calibri" w:cs="Times New Roman CYR"/>
+          <w:color w:val="auto"/>
+          <w:kern w:val="0"/>
+          <w:sz w:val="24"/>
+          <w:szCs w:val="24"/>
+          <w:lang w:val="en-US" w:eastAsia="zh-CN" w:bidi="ar-SA"/>
+        </w:rPr>
+        <w:t>[CityName]</w:t>
       </w:r>
     </w:p>
     <w:p>
       <w:pPr>
         <w:pStyle w:val="Normal"/>
         <w:widowControl w:val="false"/>
-        <w:spacing w:lineRule="auto" w:line="240" w:before="0" w:after="0"/>
+        <w:spacing w:before="0" w:after="0" w:line="240" w:lineRule="auto"/>
         <w:jc w:val="both"/>
         <w:rPr>
           <w:lang w:val="uk-UA" w:bidi="ar-SA"/>
@@ -765,7 +775,7 @@
         <w:widowControl w:val="false"/>
         <w:suppressAutoHyphens w:val="true"/>
         <w:bidi w:val="0"/>
-        <w:spacing w:lineRule="auto" w:line="240" w:before="0" w:after="0"/>
+        <w:spacing w:before="0" w:after="0" w:line="240" w:lineRule="auto"/>
         <w:ind w:left="0" w:right="-283" w:hanging="0"/>
         <w:jc w:val="both"/>
         <w:rPr>
@@ -789,7 +799,7 @@
       <w:pPr>
         <w:pStyle w:val="Normal"/>
         <w:widowControl w:val="false"/>
-        <w:spacing w:lineRule="auto" w:line="240" w:before="0" w:after="0"/>
+        <w:spacing w:before="0" w:after="0" w:line="240" w:lineRule="auto"/>
         <w:jc w:val="both"/>
         <w:rPr>
           <w:lang w:val="uk-UA" w:bidi="ar-SA"/>
@@ -815,7 +825,7 @@
       <w:pPr>
         <w:pStyle w:val="Normal"/>
         <w:widowControl w:val="false"/>
-        <w:spacing w:lineRule="auto" w:line="240" w:before="0" w:after="0"/>
+        <w:spacing w:before="0" w:after="0" w:line="240" w:lineRule="auto"/>
         <w:jc w:val="both"/>
         <w:rPr>
           <w:lang w:val="uk-UA" w:bidi="ar-SA"/>
@@ -841,7 +851,7 @@
     <w:sectPr>
       <w:type w:val="nextPage"/>
       <w:pgSz w:w="11906" w:h="16838"/>
-      <w:pgMar w:left="1701" w:right="850" w:header="0" w:top="1134" w:footer="0" w:bottom="1134" w:gutter="0"/>
+      <w:pgMar w:top="1134" w:right="850" w:bottom="1134" w:left="1701" w:header="0" w:footer="0" w:gutter="0"/>
       <w:pgNumType w:fmt="decimal"/>
       <w:formProt w:val="false"/>
       <w:textDirection w:val="lrTb"/>

</xml_diff>